<commit_message>
Add Jeff's final edits
</commit_message>
<xml_diff>
--- a/docs/wolff_etal_2022_word.docx
+++ b/docs/wolff_etal_2022_word.docx
@@ -316,7 +316,7 @@
         <w:t xml:space="preserve"> </w:t>
       </w:r>
       <w:r>
-        <w:t xml:space="preserve">2446</w:t>
+        <w:t xml:space="preserve">2489</w:t>
       </w:r>
     </w:p>
     <w:p>
@@ -610,7 +610,7 @@
         <w:t xml:space="preserve">Gymnorhinus cyanocephalus</w:t>
       </w:r>
       <w:r>
-        <w:t xml:space="preserve">) use quantity information—specifically numerical difference and ratio—to choose between different quantities of food items or conspecifics. To address this aim, we offered pinyon jays a series of choices between smaller and larger numbers of either food or conspecifics. Our first hypothesis posits that pinyon jays will, on average, prefer larger over smaller numbers of food items and conspecifics. Our second hypothesis posits that pinyon jays will prefer more items when the quantities have higher numerical differences and lower numerical ratios. Our third hypothesis posits that both numerical difference and ratio will influence preference independently of each other. This distinction is important because difference and ratio are highly related: as difference increases, ratio decreases. Testing these hypotheses in two different object types investigates whether the same cognitive processes generalize across adaptive contexts.</w:t>
+        <w:t xml:space="preserve">) use quantity information—specifically numerical difference and ratio—to choose between different quantities of food items or conspecifics. To address this aim, we offered pinyon jays a series of choices between smaller and larger numbers of either food or conspecifics. Our first hypothesis posits that pinyon jays will, on average, prefer larger over smaller numbers of food items and conspecifics across numerical pairs. Our second hypothesis posits that pinyon jays will prefer more items when the quantities have higher numerical differences and lower numerical ratios. Our third hypothesis posits that both numerical difference and ratio will influence preference independently of each other. This distinction is important because difference and ratio are highly related: as difference increases, ratio decreases. Testing these hypotheses in two different object types investigates whether the same cognitive processes generalize across adaptive contexts.</w:t>
       </w:r>
     </w:p>
     <w:bookmarkEnd w:id="23"/>
@@ -628,7 +628,7 @@
         <w:pStyle w:val="FirstParagraph"/>
       </w:pPr>
       <w:r>
-        <w:t xml:space="preserve">We conducted experiments to investigate quantification of both food and conspecifics. Each experiment was replicated with two sets of birds, where most birds experienced both the food and social experiment. Additional methods, videos, data analysis, and visuals are available in the supplementary material (</w:t>
+        <w:t xml:space="preserve">We conducted experiments to investigate quantification of both food and conspecifics. Each experiment was replicated with two sets of birds, where most birds experienced both the food and social experiment. Additional methods, videos, data analysis, and visuals are available in the supplementary materials (</w:t>
       </w:r>
       <w:hyperlink r:id="rId24">
         <w:r>
@@ -664,7 +664,7 @@
         <w:pStyle w:val="Textkrper"/>
       </w:pPr>
       <w:r>
-        <w:t xml:space="preserve">Replicate 2: Four pinyon jays (1 female) completed all rounds of the food experiment, and 10 jays (1 female) completed all rounds of the social experiment (Table S1). A further 12 jays (5 female) from the colony were used as stooge conspecifics in the social experiment.</w:t>
+        <w:t xml:space="preserve">Replicate 2: Four pinyon jays (1 female) completed all rounds of the food experiment, and 10 jays (1 female) completed all rounds of the social experiment (Table S1). A further 8 jays (4 female) from the colony were used as stooge conspecifics in the social experiment.</w:t>
       </w:r>
     </w:p>
     <w:p>
@@ -717,13 +717,13 @@
         <w:pStyle w:val="FirstParagraph"/>
       </w:pPr>
       <w:r>
-        <w:t xml:space="preserve">At the beginning of each trial, the experimenter placed the appropriate number of mealworms in each of the dishes. The subject hopped forward to one of the front perches to signal choice. The experimenter then removed the opposite dish, and the subject had up to three minutes to consume the mealworms. Once the subject consumed all mealworms, the next trial began.</w:t>
-      </w:r>
-      <w:r>
-        <w:t xml:space="preserve"> </w:t>
-      </w:r>
-      <w:r>
-        <w:t xml:space="preserve">Each bird experienced 10 repetitions for each of the 15 numerical pairs between 1 and 6 (Table S2). The side of the larger option was pseudo-randomized with no left or right runs longer than three in a row. The pairs were organized into blocks with one instance of each pair per block and order randomized within each block.</w:t>
+        <w:t xml:space="preserve">At the beginning of each trial, the experimenter placed the appropriate number of mealworms in each of the dishes. The subject hopped forward to one of the front perches to signal choice. The experimenter then removed the opposite dish, and the subject had up to three minutes to consume the mealworms (see Supplemental Video). Once the subject consumed all mealworms, the next trial began.</w:t>
+      </w:r>
+      <w:r>
+        <w:t xml:space="preserve"> </w:t>
+      </w:r>
+      <w:r>
+        <w:t xml:space="preserve">Each bird experienced 10 repetitions for each of the 15 numerical pairs between 1 and 6 (Table S2). The pairs were organized into blocks with one instance of each pair per block and order was randomized within each block.</w:t>
       </w:r>
     </w:p>
     <w:bookmarkEnd w:id="27"/>
@@ -769,7 +769,7 @@
         <w:pStyle w:val="FirstParagraph"/>
       </w:pPr>
       <w:r>
-        <w:t xml:space="preserve">The experimenter held the subject inside the apparatus and showed them each option for six seconds before releasing them into the entrance chamber. Once the subject crossed the threshold of one of the doors, both doors were gently closed. After three minutes elapsed, the handler collected the subject and returned them to their home cage.</w:t>
+        <w:t xml:space="preserve">The experimenter held the subject inside the apparatus and showed them each option for six seconds before releasing them into the entrance chamber. Once the subject crossed the threshold of one of the doors, both doors were gently closed (see Supplemental Video). After three minutes, the handler returned the subject to their home cage.</w:t>
       </w:r>
     </w:p>
     <w:p>
@@ -777,7 +777,7 @@
         <w:pStyle w:val="Textkrper"/>
       </w:pPr>
       <w:r>
-        <w:t xml:space="preserve">Each subject experienced five trials (replicate 1) or ten trials (replicate 2) for each of the numerical pairs between 1 and 6 (replicate 1). For replicate 2, we used all numerical pairs between 1 and 6 except those that required more than 8 birds (due to the constraints on the number of stooge conspecifics; Table S2). The side of the larger option was pseudo-randomized with no left or right runs longer than three consecutive trials. The pairs were organized into blocks with one instance of each pair per block and pairs randomized within each block.</w:t>
+        <w:t xml:space="preserve">Each subject experienced five trials (replicate 1) or ten trials (replicate 2) for each of the numerical pairs between 1 and 6 (replicate 1). For replicate 2, we used all numerical pairs between 1 and 6 except those that required more than 8 birds (due to the constraints on the number of stooge conspecifics; Table S2). The pairs were organized into blocks with one instance of each pair per block and pairs were randomized within each block.</w:t>
       </w:r>
     </w:p>
     <w:bookmarkEnd w:id="30"/>
@@ -1331,7 +1331,7 @@
         <w:t xml:space="preserve"> </w:t>
       </w:r>
       <w:r>
-        <w:t xml:space="preserve">). Additionally, our third hypothesis was not supported, as the interaction model with difference and ratio was either indeterminate (Replicate 1:</w:t>
+        <w:t xml:space="preserve">). Additionally, our third hypothesis was not supported, as the models including both difference and ratio were either indeterminate (Replicate 1:</w:t>
       </w:r>
       <w:r>
         <w:t xml:space="preserve"> </w:t>
@@ -1373,7 +1373,7 @@
         </m:r>
       </m:oMath>
       <w:r>
-        <w:t xml:space="preserve">) or was outperformed by the null model (Replicate 2:</w:t>
+        <w:t xml:space="preserve">) or were outperformed by the null model (Replicate 2:</w:t>
       </w:r>
       <w:r>
         <w:t xml:space="preserve"> </w:t>
@@ -1905,7 +1905,7 @@
         </m:r>
       </m:oMath>
       <w:r>
-        <w:t xml:space="preserve">), suggesting that neither ratio nor difference influenced choice. Because no model other than the intercept only had evidence suggesting that it was true, neither hypotheses 2 or 3 were supported by the data (Figure</w:t>
+        <w:t xml:space="preserve">), suggesting that neither ratio nor difference influenced choice. Because no model other than the intercept only had evidence suggesting that it was true, neither hypotheses 2 or 3 was supported by the data (Figure</w:t>
       </w:r>
       <w:r>
         <w:t xml:space="preserve"> </w:t>
@@ -2068,7 +2068,39 @@
         <w:pStyle w:val="Textkrper"/>
       </w:pPr>
       <w:r>
-        <w:t xml:space="preserve">One possible explanation for the lack of a ratio or difference effect for the social preference task is that individual identity of birds overrides the importance of number. An exploratory follow-up analysis of our data showed wide variation in preferences for groups that contained individual stooge birds (Figure S3; Table S6). Interestingly, choices do not differ depending on the sex of the stooge (see Supplementary Materials). Pinyon jays have complex, long-term bonds with other flock members and mates</w:t>
+        <w:t xml:space="preserve">One possible explanation for the lack of a ratio or difference effect for the social preference task is that individual identity of birds overrides the importance of number. That is, the birds may be able to</w:t>
+      </w:r>
+      <w:r>
+        <w:t xml:space="preserve"> </w:t>
+      </w:r>
+      <w:r>
+        <w:rPr>
+          <w:iCs/>
+          <w:i/>
+        </w:rPr>
+        <w:t xml:space="preserve">discriminate</w:t>
+      </w:r>
+      <w:r>
+        <w:t xml:space="preserve"> </w:t>
+      </w:r>
+      <w:r>
+        <w:t xml:space="preserve">between different numbers of conspecifics based on ratio and/or difference, but their</w:t>
+      </w:r>
+      <w:r>
+        <w:t xml:space="preserve"> </w:t>
+      </w:r>
+      <w:r>
+        <w:rPr>
+          <w:iCs/>
+          <w:i/>
+        </w:rPr>
+        <w:t xml:space="preserve">preferences</w:t>
+      </w:r>
+      <w:r>
+        <w:t xml:space="preserve"> </w:t>
+      </w:r>
+      <w:r>
+        <w:t xml:space="preserve">do not reflect this because other factors come into play. An exploratory follow-up analysis of our data showed wide variation in preferences for groups that contained individual stooge birds (Figure S3; Table S6). Interestingly, choices did not differ depending on the sex of the stooge (see Supplementary Materials). Pinyon jays have complex, long-term bonds with other flock members and mates</w:t>
       </w:r>
       <w:r>
         <w:t xml:space="preserve"> </w:t>
@@ -2143,7 +2175,7 @@
         <w:pStyle w:val="FirstParagraph"/>
       </w:pPr>
       <w:r>
-        <w:t xml:space="preserve">This research investigated how pinyon jays assess quantities of food items and conspecifics in preference tasks. For food items, numerical ratio predicted their choices in both replicates while numerical difference predicted choice in only the first replicate, but neither ratio nor difference predicted choices in the social experiment. Though quantity is important for selecting food items, other factors such as flock mate identity may be more important for selecting social groups to join. Thus, in quantification situations, the type of objects to be quantified may drive the cognitive processes that animals use. Furthermore, many adaptive problems beyond foraging require sensitivity to quantities, and we encourage further exploration of numerical cognition of non-food objects.</w:t>
+        <w:t xml:space="preserve">This research investigated how pinyon jays assess quantities of food items and conspecifics in preference tasks. For food items, numerical ratio predicted their choices in both replicates while numerical difference predicted choice in only the first replicate, but neither ratio nor difference predicted choices in the social experiment. Though quantity is important for selecting food items, other factors such as flock mate identity may be more important for selecting social groups to join. Thus, in quantification situations, the type of objects to be quantified may drive how animals use different cognitive processes. Furthermore, many adaptive problems beyond foraging require sensitivity to quantities, and we encourage further exploration of numerical cognition of non-food objects.</w:t>
       </w:r>
     </w:p>
     <w:bookmarkEnd w:id="45"/>

</xml_diff>